<commit_message>
New translations removal of usdt tether omni - reminder email to clients.docx (Portuguese)
</commit_message>
<xml_diff>
--- a/public/email/crowdin/translations/pt/Removal of USDT Tether Omni - Reminder email to clients.docx
+++ b/public/email/crowdin/translations/pt/Removal of USDT Tether Omni - Reminder email to clients.docx
@@ -132,7 +132,7 @@
               </w:rPr>
             </w:pPr>
             <w:r>
-              <w:t xml:space="preserve">We’re removing Tether Omni (USDT) on 29 Sep</w:t>
+              <w:t xml:space="preserve">Estamos a remover o Tether Omni (USDT) a 29 de setembro</w:t>
             </w:r>
           </w:p>
           <w:p>
@@ -232,7 +232,7 @@
               <w:pStyle w:val="P68B1DB1-Normal2"/>
             </w:pPr>
             <w:r>
-              <w:t xml:space="preserve">Say goodbye to Tether Omni</w:t>
+              <w:t xml:space="preserve">Diga adeus ao Tether Omni</w:t>
             </w:r>
           </w:p>
           <w:p>
@@ -265,7 +265,7 @@
               </w:rPr>
             </w:pPr>
             <w:r>
-              <w:t xml:space="preserve">We’ll stop offering Tether Omni (USDT) as an account currency on Deriv, effective 29/09/2023 (00:00 GMT). This is because Tether has stopped supporting Omni for USDT transfers.</w:t>
+              <w:t xml:space="preserve">Deixaremos de oferecer o Tether Omni (USDT) como moeda da conta no Deriv, a partir de 29/09/2023 (00:00 GMT). Isso ocorre porque o Tether parou de oferecer suporte ao Omni para transferências de USDT.</w:t>
             </w:r>
           </w:p>
           <w:p>
@@ -316,21 +316,21 @@
                 <w:rFonts w:ascii="IBM Plex Sans" w:hAnsi="IBM Plex Sans" w:cs="IBM Plex Sans" w:eastAsia="IBM Plex Sans"/>
                 <w:b w:val="1"/>
               </w:rPr>
-              <w:t xml:space="preserve">What do I need to do?</w:t>
+              <w:t xml:space="preserve">O que é que preciso de fazer?</w:t>
             </w:r>
             <w:r>
               <w:br w:type="textWrapping"/>
-              <w:t xml:space="preserve">If you have a balance in your USDT account </w:t>
+              <w:t xml:space="preserve">Se tiver um saldo na sua conta USDT </w:t>
             </w:r>
             <w:r>
               <w:rPr>
                 <w:rFonts w:ascii="IBM Plex Sans" w:hAnsi="IBM Plex Sans" w:cs="IBM Plex Sans" w:eastAsia="IBM Plex Sans"/>
                 <w:b w:val="1"/>
               </w:rPr>
-              <w:t xml:space="preserve">[account ID]</w:t>
-            </w:r>
-            <w:r>
-              <w:t xml:space="preserve">, withdraw your balance before the above date. If you have open positions, close them first before withdrawing your balance.</w:t>
+              <w:t xml:space="preserve">[ID da conta]</w:t>
+            </w:r>
+            <w:r>
+              <w:t xml:space="preserve">, levante o seu saldo antes da data acima indicada. Se tiver posições abertas, feche-as primeiro antes de levantar o seu saldo.</w:t>
             </w:r>
           </w:p>
           <w:p>
@@ -408,7 +408,7 @@
                   </w:pPr>
                   <w:hyperlink r:id="rId7">
                     <w:r>
-                      <w:t xml:space="preserve">Check my account</w:t>
+                      <w:t xml:space="preserve">Verificar a minha conta</w:t>
                     </w:r>
                   </w:hyperlink>
                 </w:p>
@@ -461,7 +461,7 @@
               <w:pStyle w:val="P68B1DB1-Normal1"/>
             </w:pPr>
             <w:r>
-              <w:t>Important</w:t>
+              <w:t>Importante</w:t>
             </w:r>
           </w:p>
           <w:p>
@@ -469,7 +469,7 @@
               <w:spacing w:line="240" w:lineRule="auto"/>
             </w:pPr>
             <w:r>
-              <w:t xml:space="preserve">Your USDT account will be closed on 29/09/2023 at 00:00 GMT. Any open positions will be automatically closed, and the account balance will be transferred to your last active account after the mentioned date</w:t>
+              <w:t xml:space="preserve">A sua conta USDT será encerrada em 29/09/2023 às 00:00 GMT. Todas as posições abertas serão automaticamente fechadas e o saldo da conta será transferido para a sua última conta ativa após a data mencionada</w:t>
             </w:r>
             <w:commentRangeStart w:id="0"/>
             <w:commentRangeStart w:id="1"/>
@@ -493,7 +493,7 @@
             <w:commentRangeEnd w:id="3"/>
             <w:r>
               <w:commentReference w:id="3"/>
-              <w:t xml:space="preserve">Standard exchange rates and fees will apply during this process.</w:t>
+              <w:t xml:space="preserve">Durante este processo, serão aplicadas taxas de câmbio e comissões normais.</w:t>
             </w:r>
           </w:p>
           <w:p>
@@ -540,7 +540,7 @@
               </w:rPr>
             </w:pPr>
             <w:r>
-              <w:t xml:space="preserve">If you have any questions, contact us:</w:t>
+              <w:t xml:space="preserve">Se tiver alguma dúvida, contacte-nos:</w:t>
             </w:r>
           </w:p>
           <w:p>
@@ -570,7 +570,7 @@
                   <w:color w:val="1155cc"/>
                   <w:u w:val="single"/>
                 </w:rPr>
-                <w:t xml:space="preserve">Live chat</w:t>
+                <w:t xml:space="preserve">Chat ao vivo</w:t>
               </w:r>
             </w:hyperlink>
             <w:r>
@@ -798,7 +798,7 @@
         <w:pStyle w:val="P68B1DB1-Normal4"/>
       </w:pPr>
       <w:r>
-        <w:t xml:space="preserve">@azita@regentmarkets.com , BE cant guarantee they can have the script ready by then,</w:t>
+        <w:t xml:space="preserve">@azita@regentmarkets.com , a BE não pode garantir que o guião esteja pronto nessa altura,</w:t>
       </w:r>
     </w:p>
     <w:p>
@@ -866,7 +866,7 @@
         <w:pStyle w:val="P68B1DB1-Normal4"/>
       </w:pPr>
       <w:r>
-        <w:t xml:space="preserve">Can we mentioned as "after the mentioned date"?</w:t>
+        <w:t xml:space="preserve">Podemos mencionar como "após a data mencionada"?</w:t>
       </w:r>
     </w:p>
   </w:comment>
@@ -904,7 +904,7 @@
         <w:pStyle w:val="P68B1DB1-Normal4"/>
       </w:pPr>
       <w:r>
-        <w:t xml:space="preserve">Do you mean to mention that the transfer will be done after the mentioned date?</w:t>
+        <w:t xml:space="preserve">Quer dizer que a transferência será efectuada após a data mencionada?</w:t>
       </w:r>
     </w:p>
   </w:comment>
@@ -942,7 +942,7 @@
         <w:pStyle w:val="P68B1DB1-Normal4"/>
       </w:pPr>
       <w:r>
-        <w:t xml:space="preserve">yes..it seems like we cant confirm the date</w:t>
+        <w:t xml:space="preserve">sim... parece que não podemos confirmar a data</w:t>
       </w:r>
     </w:p>
   </w:comment>
@@ -980,7 +980,7 @@
         <w:pStyle w:val="P68B1DB1-Normal4"/>
       </w:pPr>
       <w:r>
-        <w:t>Updated</w:t>
+        <w:t>Atualizado</w:t>
       </w:r>
     </w:p>
   </w:comment>

</xml_diff>